<commit_message>
ADPR6 Code Fertig - Aufgaben fehlen
</commit_message>
<xml_diff>
--- a/AD/Praktikum 6/Praktikum 6.docx
+++ b/AD/Praktikum 6/Praktikum 6.docx
@@ -3,19 +3,1090 @@
 <w:document xmlns:ve="http://schemas.openxmlformats.org/markup-compatibility/2006" xmlns:o="urn:schemas-microsoft-com:office:office" xmlns:r="http://schemas.openxmlformats.org/officeDocument/2006/relationships" xmlns:m="http://schemas.openxmlformats.org/officeDocument/2006/math" xmlns:v="urn:schemas-microsoft-com:vml" xmlns:wp="http://schemas.openxmlformats.org/drawingml/2006/wordprocessingDrawing" xmlns:w10="urn:schemas-microsoft-com:office:word" xmlns:w="http://schemas.openxmlformats.org/wordprocessingml/2006/main" xmlns:wne="http://schemas.microsoft.com/office/word/2006/wordml">
   <w:body>
     <w:p>
-      <w:r>
-        <w:t>Heuristische Approximation</w:t>
-      </w:r>
+      <w:pPr>
+        <w:rPr>
+          <w:rFonts w:ascii="Consolas" w:hAnsi="Consolas" w:cs="Consolas"/>
+          <w:color w:val="000000"/>
+          <w:sz w:val="20"/>
+          <w:szCs w:val="20"/>
+        </w:rPr>
+      </w:pPr>
+      <w:proofErr w:type="spellStart"/>
+      <w:r>
+        <w:rPr>
+          <w:rFonts w:ascii="Consolas" w:hAnsi="Consolas" w:cs="Consolas"/>
+          <w:color w:val="000000"/>
+          <w:sz w:val="20"/>
+          <w:szCs w:val="20"/>
+        </w:rPr>
+        <w:t>Function</w:t>
+      </w:r>
+      <w:proofErr w:type="spellEnd"/>
+      <w:r>
+        <w:rPr>
+          <w:rFonts w:ascii="Consolas" w:hAnsi="Consolas" w:cs="Consolas"/>
+          <w:color w:val="000000"/>
+          <w:sz w:val="20"/>
+          <w:szCs w:val="20"/>
+        </w:rPr>
+        <w:t xml:space="preserve"> </w:t>
+      </w:r>
+      <w:proofErr w:type="spellStart"/>
+      <w:r>
+        <w:rPr>
+          <w:rFonts w:ascii="Consolas" w:hAnsi="Consolas" w:cs="Consolas"/>
+          <w:color w:val="000000"/>
+          <w:sz w:val="20"/>
+          <w:szCs w:val="20"/>
+        </w:rPr>
+        <w:t>Mueslie</w:t>
+      </w:r>
+      <w:proofErr w:type="spellEnd"/>
+      <w:r>
+        <w:rPr>
+          <w:rFonts w:ascii="Consolas" w:hAnsi="Consolas" w:cs="Consolas"/>
+          <w:color w:val="000000"/>
+          <w:sz w:val="20"/>
+          <w:szCs w:val="20"/>
+        </w:rPr>
+        <w:t xml:space="preserve"> (</w:t>
+      </w:r>
+      <w:proofErr w:type="spellStart"/>
+      <w:r>
+        <w:rPr>
+          <w:rFonts w:ascii="Consolas" w:hAnsi="Consolas" w:cs="Consolas"/>
+          <w:color w:val="000000"/>
+          <w:sz w:val="20"/>
+          <w:szCs w:val="20"/>
+        </w:rPr>
+        <w:t>uebrige</w:t>
+      </w:r>
+      <w:r>
+        <w:rPr>
+          <w:rFonts w:ascii="Consolas" w:hAnsi="Consolas" w:cs="Consolas"/>
+          <w:color w:val="000000"/>
+          <w:sz w:val="20"/>
+          <w:szCs w:val="20"/>
+        </w:rPr>
+        <w:t>Zutaten</w:t>
+      </w:r>
+      <w:proofErr w:type="spellEnd"/>
+      <w:r>
+        <w:rPr>
+          <w:rFonts w:ascii="Consolas" w:hAnsi="Consolas" w:cs="Consolas"/>
+          <w:color w:val="000000"/>
+          <w:sz w:val="20"/>
+          <w:szCs w:val="20"/>
+        </w:rPr>
+        <w:t xml:space="preserve">, </w:t>
+      </w:r>
+      <w:proofErr w:type="spellStart"/>
+      <w:r>
+        <w:rPr>
+          <w:rFonts w:ascii="Consolas" w:hAnsi="Consolas" w:cs="Consolas"/>
+          <w:color w:val="000000"/>
+          <w:sz w:val="20"/>
+          <w:szCs w:val="20"/>
+        </w:rPr>
+        <w:t>gewaehlteZutaten</w:t>
+      </w:r>
+      <w:proofErr w:type="spellEnd"/>
+      <w:r>
+        <w:rPr>
+          <w:rFonts w:ascii="Consolas" w:hAnsi="Consolas" w:cs="Consolas"/>
+          <w:color w:val="000000"/>
+          <w:sz w:val="20"/>
+          <w:szCs w:val="20"/>
+        </w:rPr>
+        <w:t xml:space="preserve">, </w:t>
+      </w:r>
+      <w:r>
+        <w:rPr>
+          <w:rFonts w:ascii="Consolas" w:hAnsi="Consolas" w:cs="Consolas"/>
+          <w:color w:val="000000"/>
+          <w:sz w:val="20"/>
+          <w:szCs w:val="20"/>
+        </w:rPr>
+        <w:t>Volumen, Preis)</w:t>
+      </w:r>
+      <w:r>
+        <w:rPr>
+          <w:rFonts w:ascii="Consolas" w:hAnsi="Consolas" w:cs="Consolas"/>
+          <w:color w:val="000000"/>
+          <w:sz w:val="20"/>
+          <w:szCs w:val="20"/>
+        </w:rPr>
+        <w:br/>
+      </w:r>
+      <w:r>
+        <w:rPr>
+          <w:rFonts w:ascii="Consolas" w:hAnsi="Consolas" w:cs="Consolas"/>
+          <w:color w:val="000000"/>
+          <w:sz w:val="20"/>
+          <w:szCs w:val="20"/>
+        </w:rPr>
+        <w:t xml:space="preserve"> </w:t>
+      </w:r>
+      <w:r>
+        <w:rPr>
+          <w:rFonts w:ascii="Consolas" w:hAnsi="Consolas" w:cs="Consolas"/>
+          <w:color w:val="000000"/>
+          <w:sz w:val="20"/>
+          <w:szCs w:val="20"/>
+        </w:rPr>
+        <w:t xml:space="preserve"> </w:t>
+      </w:r>
+      <w:r>
+        <w:rPr>
+          <w:rFonts w:ascii="Consolas" w:hAnsi="Consolas" w:cs="Consolas"/>
+          <w:color w:val="000000"/>
+          <w:sz w:val="20"/>
+          <w:szCs w:val="20"/>
+        </w:rPr>
+        <w:tab/>
+      </w:r>
+      <w:proofErr w:type="spellStart"/>
+      <w:r>
+        <w:rPr>
+          <w:rFonts w:ascii="Consolas" w:hAnsi="Consolas" w:cs="Consolas"/>
+          <w:color w:val="000000"/>
+          <w:sz w:val="20"/>
+          <w:szCs w:val="20"/>
+        </w:rPr>
+        <w:t>if</w:t>
+      </w:r>
+      <w:proofErr w:type="spellEnd"/>
+      <w:r>
+        <w:rPr>
+          <w:rFonts w:ascii="Consolas" w:hAnsi="Consolas" w:cs="Consolas"/>
+          <w:color w:val="000000"/>
+          <w:sz w:val="20"/>
+          <w:szCs w:val="20"/>
+        </w:rPr>
+        <w:t>(</w:t>
+      </w:r>
+      <w:proofErr w:type="spellStart"/>
+      <w:r>
+        <w:rPr>
+          <w:rFonts w:ascii="Consolas" w:hAnsi="Consolas" w:cs="Consolas"/>
+          <w:color w:val="000000"/>
+          <w:sz w:val="20"/>
+          <w:szCs w:val="20"/>
+        </w:rPr>
+        <w:t>uebrigeZutaten.size</w:t>
+      </w:r>
+      <w:proofErr w:type="spellEnd"/>
+      <w:r>
+        <w:rPr>
+          <w:rFonts w:ascii="Consolas" w:hAnsi="Consolas" w:cs="Consolas"/>
+          <w:color w:val="000000"/>
+          <w:sz w:val="20"/>
+          <w:szCs w:val="20"/>
+        </w:rPr>
+        <w:t xml:space="preserve"> == 0) </w:t>
+      </w:r>
+      <w:r>
+        <w:rPr>
+          <w:rFonts w:ascii="Consolas" w:hAnsi="Consolas" w:cs="Consolas"/>
+          <w:color w:val="000000"/>
+          <w:sz w:val="20"/>
+          <w:szCs w:val="20"/>
+        </w:rPr>
+        <w:br/>
+        <w:t xml:space="preserve"> </w:t>
+      </w:r>
+      <w:r>
+        <w:rPr>
+          <w:rFonts w:ascii="Consolas" w:hAnsi="Consolas" w:cs="Consolas"/>
+          <w:color w:val="000000"/>
+          <w:sz w:val="20"/>
+          <w:szCs w:val="20"/>
+        </w:rPr>
+        <w:tab/>
+      </w:r>
+      <w:r>
+        <w:rPr>
+          <w:rFonts w:ascii="Consolas" w:hAnsi="Consolas" w:cs="Consolas"/>
+          <w:color w:val="000000"/>
+          <w:sz w:val="20"/>
+          <w:szCs w:val="20"/>
+        </w:rPr>
+        <w:tab/>
+      </w:r>
+      <w:proofErr w:type="spellStart"/>
+      <w:r>
+        <w:rPr>
+          <w:rFonts w:ascii="Consolas" w:hAnsi="Consolas" w:cs="Consolas"/>
+          <w:color w:val="000000"/>
+          <w:sz w:val="20"/>
+          <w:szCs w:val="20"/>
+        </w:rPr>
+        <w:t>if</w:t>
+      </w:r>
+      <w:proofErr w:type="spellEnd"/>
+      <w:r>
+        <w:rPr>
+          <w:rFonts w:ascii="Consolas" w:hAnsi="Consolas" w:cs="Consolas"/>
+          <w:color w:val="000000"/>
+          <w:sz w:val="20"/>
+          <w:szCs w:val="20"/>
+        </w:rPr>
+        <w:t>(</w:t>
+      </w:r>
+      <w:proofErr w:type="spellStart"/>
+      <w:r>
+        <w:rPr>
+          <w:rFonts w:ascii="Consolas" w:hAnsi="Consolas" w:cs="Consolas"/>
+          <w:color w:val="000000"/>
+          <w:sz w:val="20"/>
+          <w:szCs w:val="20"/>
+        </w:rPr>
+        <w:t>bestVol</w:t>
+      </w:r>
+      <w:proofErr w:type="spellEnd"/>
+      <w:r>
+        <w:rPr>
+          <w:rFonts w:ascii="Consolas" w:hAnsi="Consolas" w:cs="Consolas"/>
+          <w:color w:val="000000"/>
+          <w:sz w:val="20"/>
+          <w:szCs w:val="20"/>
+        </w:rPr>
+        <w:t xml:space="preserve"> == Volumen &amp;&amp; bestPreis &gt; Preis)</w:t>
+      </w:r>
+      <w:r>
+        <w:rPr>
+          <w:rFonts w:ascii="Consolas" w:hAnsi="Consolas" w:cs="Consolas"/>
+          <w:color w:val="000000"/>
+          <w:sz w:val="20"/>
+          <w:szCs w:val="20"/>
+        </w:rPr>
+        <w:br/>
+        <w:t xml:space="preserve"> </w:t>
+      </w:r>
+      <w:r>
+        <w:rPr>
+          <w:rFonts w:ascii="Consolas" w:hAnsi="Consolas" w:cs="Consolas"/>
+          <w:color w:val="000000"/>
+          <w:sz w:val="20"/>
+          <w:szCs w:val="20"/>
+        </w:rPr>
+        <w:tab/>
+      </w:r>
+      <w:r>
+        <w:rPr>
+          <w:rFonts w:ascii="Consolas" w:hAnsi="Consolas" w:cs="Consolas"/>
+          <w:color w:val="000000"/>
+          <w:sz w:val="20"/>
+          <w:szCs w:val="20"/>
+        </w:rPr>
+        <w:tab/>
+      </w:r>
+      <w:r>
+        <w:rPr>
+          <w:rFonts w:ascii="Consolas" w:hAnsi="Consolas" w:cs="Consolas"/>
+          <w:color w:val="000000"/>
+          <w:sz w:val="20"/>
+          <w:szCs w:val="20"/>
+        </w:rPr>
+        <w:tab/>
+        <w:t>Save Data</w:t>
+      </w:r>
+      <w:r>
+        <w:rPr>
+          <w:rFonts w:ascii="Consolas" w:hAnsi="Consolas" w:cs="Consolas"/>
+          <w:color w:val="000000"/>
+          <w:sz w:val="20"/>
+          <w:szCs w:val="20"/>
+        </w:rPr>
+        <w:br/>
+        <w:t xml:space="preserve"> </w:t>
+      </w:r>
+      <w:r>
+        <w:rPr>
+          <w:rFonts w:ascii="Consolas" w:hAnsi="Consolas" w:cs="Consolas"/>
+          <w:color w:val="000000"/>
+          <w:sz w:val="20"/>
+          <w:szCs w:val="20"/>
+        </w:rPr>
+        <w:tab/>
+      </w:r>
+      <w:r>
+        <w:rPr>
+          <w:rFonts w:ascii="Consolas" w:hAnsi="Consolas" w:cs="Consolas"/>
+          <w:color w:val="000000"/>
+          <w:sz w:val="20"/>
+          <w:szCs w:val="20"/>
+        </w:rPr>
+        <w:tab/>
+      </w:r>
+      <w:r>
+        <w:rPr>
+          <w:rFonts w:ascii="Consolas" w:hAnsi="Consolas" w:cs="Consolas"/>
+          <w:color w:val="000000"/>
+          <w:sz w:val="20"/>
+          <w:szCs w:val="20"/>
+        </w:rPr>
+        <w:tab/>
+      </w:r>
+      <w:proofErr w:type="spellStart"/>
+      <w:r>
+        <w:rPr>
+          <w:rFonts w:ascii="Consolas" w:hAnsi="Consolas" w:cs="Consolas"/>
+          <w:color w:val="000000"/>
+          <w:sz w:val="20"/>
+          <w:szCs w:val="20"/>
+        </w:rPr>
+        <w:t>return</w:t>
+      </w:r>
+      <w:proofErr w:type="spellEnd"/>
+      <w:r>
+        <w:rPr>
+          <w:rFonts w:ascii="Consolas" w:hAnsi="Consolas" w:cs="Consolas"/>
+          <w:color w:val="000000"/>
+          <w:sz w:val="20"/>
+          <w:szCs w:val="20"/>
+        </w:rPr>
+        <w:br/>
+        <w:t xml:space="preserve"> </w:t>
+      </w:r>
+      <w:r>
+        <w:rPr>
+          <w:rFonts w:ascii="Consolas" w:hAnsi="Consolas" w:cs="Consolas"/>
+          <w:color w:val="000000"/>
+          <w:sz w:val="20"/>
+          <w:szCs w:val="20"/>
+        </w:rPr>
+        <w:tab/>
+      </w:r>
+      <w:r>
+        <w:rPr>
+          <w:rFonts w:ascii="Consolas" w:hAnsi="Consolas" w:cs="Consolas"/>
+          <w:color w:val="000000"/>
+          <w:sz w:val="20"/>
+          <w:szCs w:val="20"/>
+        </w:rPr>
+        <w:tab/>
+      </w:r>
+      <w:proofErr w:type="spellStart"/>
+      <w:r>
+        <w:rPr>
+          <w:rFonts w:ascii="Consolas" w:hAnsi="Consolas" w:cs="Consolas"/>
+          <w:color w:val="000000"/>
+          <w:sz w:val="20"/>
+          <w:szCs w:val="20"/>
+        </w:rPr>
+        <w:t>else</w:t>
+      </w:r>
+      <w:proofErr w:type="spellEnd"/>
+      <w:r>
+        <w:rPr>
+          <w:rFonts w:ascii="Consolas" w:hAnsi="Consolas" w:cs="Consolas"/>
+          <w:color w:val="000000"/>
+          <w:sz w:val="20"/>
+          <w:szCs w:val="20"/>
+        </w:rPr>
+        <w:br/>
+        <w:t xml:space="preserve"> </w:t>
+      </w:r>
+      <w:r>
+        <w:rPr>
+          <w:rFonts w:ascii="Consolas" w:hAnsi="Consolas" w:cs="Consolas"/>
+          <w:color w:val="000000"/>
+          <w:sz w:val="20"/>
+          <w:szCs w:val="20"/>
+        </w:rPr>
+        <w:tab/>
+      </w:r>
+      <w:r>
+        <w:rPr>
+          <w:rFonts w:ascii="Consolas" w:hAnsi="Consolas" w:cs="Consolas"/>
+          <w:color w:val="000000"/>
+          <w:sz w:val="20"/>
+          <w:szCs w:val="20"/>
+        </w:rPr>
+        <w:tab/>
+      </w:r>
+      <w:proofErr w:type="spellStart"/>
+      <w:r>
+        <w:rPr>
+          <w:rFonts w:ascii="Consolas" w:hAnsi="Consolas" w:cs="Consolas"/>
+          <w:color w:val="000000"/>
+          <w:sz w:val="20"/>
+          <w:szCs w:val="20"/>
+        </w:rPr>
+        <w:t>if</w:t>
+      </w:r>
+      <w:proofErr w:type="spellEnd"/>
+      <w:r>
+        <w:rPr>
+          <w:rFonts w:ascii="Consolas" w:hAnsi="Consolas" w:cs="Consolas"/>
+          <w:color w:val="000000"/>
+          <w:sz w:val="20"/>
+          <w:szCs w:val="20"/>
+        </w:rPr>
+        <w:t>(</w:t>
+      </w:r>
+      <w:proofErr w:type="spellStart"/>
+      <w:r>
+        <w:rPr>
+          <w:rFonts w:ascii="Consolas" w:hAnsi="Consolas" w:cs="Consolas"/>
+          <w:color w:val="000000"/>
+          <w:sz w:val="20"/>
+          <w:szCs w:val="20"/>
+        </w:rPr>
+        <w:t>bestVol</w:t>
+      </w:r>
+      <w:proofErr w:type="spellEnd"/>
+      <w:r>
+        <w:rPr>
+          <w:rFonts w:ascii="Consolas" w:hAnsi="Consolas" w:cs="Consolas"/>
+          <w:color w:val="000000"/>
+          <w:sz w:val="20"/>
+          <w:szCs w:val="20"/>
+        </w:rPr>
+        <w:t xml:space="preserve"> &gt; Volumen)</w:t>
+      </w:r>
+      <w:r>
+        <w:rPr>
+          <w:rFonts w:ascii="Consolas" w:hAnsi="Consolas" w:cs="Consolas"/>
+          <w:color w:val="000000"/>
+          <w:sz w:val="20"/>
+          <w:szCs w:val="20"/>
+        </w:rPr>
+        <w:br/>
+        <w:t xml:space="preserve"> </w:t>
+      </w:r>
+      <w:r>
+        <w:rPr>
+          <w:rFonts w:ascii="Consolas" w:hAnsi="Consolas" w:cs="Consolas"/>
+          <w:color w:val="000000"/>
+          <w:sz w:val="20"/>
+          <w:szCs w:val="20"/>
+        </w:rPr>
+        <w:tab/>
+      </w:r>
+      <w:r>
+        <w:rPr>
+          <w:rFonts w:ascii="Consolas" w:hAnsi="Consolas" w:cs="Consolas"/>
+          <w:color w:val="000000"/>
+          <w:sz w:val="20"/>
+          <w:szCs w:val="20"/>
+        </w:rPr>
+        <w:tab/>
+      </w:r>
+      <w:r>
+        <w:rPr>
+          <w:rFonts w:ascii="Consolas" w:hAnsi="Consolas" w:cs="Consolas"/>
+          <w:color w:val="000000"/>
+          <w:sz w:val="20"/>
+          <w:szCs w:val="20"/>
+        </w:rPr>
+        <w:tab/>
+        <w:t>Save Data</w:t>
+      </w:r>
+      <w:r>
+        <w:rPr>
+          <w:rFonts w:ascii="Consolas" w:hAnsi="Consolas" w:cs="Consolas"/>
+          <w:color w:val="000000"/>
+          <w:sz w:val="20"/>
+          <w:szCs w:val="20"/>
+        </w:rPr>
+        <w:br/>
+        <w:t xml:space="preserve"> </w:t>
+      </w:r>
+      <w:r>
+        <w:rPr>
+          <w:rFonts w:ascii="Consolas" w:hAnsi="Consolas" w:cs="Consolas"/>
+          <w:color w:val="000000"/>
+          <w:sz w:val="20"/>
+          <w:szCs w:val="20"/>
+        </w:rPr>
+        <w:tab/>
+      </w:r>
+      <w:r>
+        <w:rPr>
+          <w:rFonts w:ascii="Consolas" w:hAnsi="Consolas" w:cs="Consolas"/>
+          <w:color w:val="000000"/>
+          <w:sz w:val="20"/>
+          <w:szCs w:val="20"/>
+        </w:rPr>
+        <w:tab/>
+      </w:r>
+      <w:r>
+        <w:rPr>
+          <w:rFonts w:ascii="Consolas" w:hAnsi="Consolas" w:cs="Consolas"/>
+          <w:color w:val="000000"/>
+          <w:sz w:val="20"/>
+          <w:szCs w:val="20"/>
+        </w:rPr>
+        <w:tab/>
+      </w:r>
+      <w:proofErr w:type="spellStart"/>
+      <w:r>
+        <w:rPr>
+          <w:rFonts w:ascii="Consolas" w:hAnsi="Consolas" w:cs="Consolas"/>
+          <w:color w:val="000000"/>
+          <w:sz w:val="20"/>
+          <w:szCs w:val="20"/>
+        </w:rPr>
+        <w:t>return</w:t>
+      </w:r>
+      <w:proofErr w:type="spellEnd"/>
+      <w:r>
+        <w:rPr>
+          <w:rFonts w:ascii="Consolas" w:hAnsi="Consolas" w:cs="Consolas"/>
+          <w:color w:val="000000"/>
+          <w:sz w:val="20"/>
+          <w:szCs w:val="20"/>
+        </w:rPr>
+        <w:br/>
+        <w:t xml:space="preserve"> </w:t>
+      </w:r>
+      <w:r>
+        <w:rPr>
+          <w:rFonts w:ascii="Consolas" w:hAnsi="Consolas" w:cs="Consolas"/>
+          <w:color w:val="000000"/>
+          <w:sz w:val="20"/>
+          <w:szCs w:val="20"/>
+        </w:rPr>
+        <w:tab/>
+      </w:r>
+      <w:r>
+        <w:rPr>
+          <w:rFonts w:ascii="Consolas" w:hAnsi="Consolas" w:cs="Consolas"/>
+          <w:color w:val="000000"/>
+          <w:sz w:val="20"/>
+          <w:szCs w:val="20"/>
+        </w:rPr>
+        <w:tab/>
+      </w:r>
+      <w:proofErr w:type="spellStart"/>
+      <w:r>
+        <w:rPr>
+          <w:rFonts w:ascii="Consolas" w:hAnsi="Consolas" w:cs="Consolas"/>
+          <w:color w:val="000000"/>
+          <w:sz w:val="20"/>
+          <w:szCs w:val="20"/>
+        </w:rPr>
+        <w:t>endif</w:t>
+      </w:r>
+      <w:proofErr w:type="spellEnd"/>
+      <w:r>
+        <w:rPr>
+          <w:rFonts w:ascii="Consolas" w:hAnsi="Consolas" w:cs="Consolas"/>
+          <w:color w:val="000000"/>
+          <w:sz w:val="20"/>
+          <w:szCs w:val="20"/>
+        </w:rPr>
+        <w:br/>
+        <w:t xml:space="preserve"> </w:t>
+      </w:r>
+      <w:r>
+        <w:rPr>
+          <w:rFonts w:ascii="Consolas" w:hAnsi="Consolas" w:cs="Consolas"/>
+          <w:color w:val="000000"/>
+          <w:sz w:val="20"/>
+          <w:szCs w:val="20"/>
+        </w:rPr>
+        <w:tab/>
+      </w:r>
+      <w:proofErr w:type="spellStart"/>
+      <w:r>
+        <w:rPr>
+          <w:rFonts w:ascii="Consolas" w:hAnsi="Consolas" w:cs="Consolas"/>
+          <w:color w:val="000000"/>
+          <w:sz w:val="20"/>
+          <w:szCs w:val="20"/>
+        </w:rPr>
+        <w:t>endif</w:t>
+      </w:r>
+      <w:proofErr w:type="spellEnd"/>
+      <w:r>
+        <w:rPr>
+          <w:rFonts w:ascii="Consolas" w:hAnsi="Consolas" w:cs="Consolas"/>
+          <w:color w:val="000000"/>
+          <w:sz w:val="20"/>
+          <w:szCs w:val="20"/>
+        </w:rPr>
+        <w:br/>
+      </w:r>
+      <w:r>
+        <w:rPr>
+          <w:rFonts w:ascii="Consolas" w:hAnsi="Consolas" w:cs="Consolas"/>
+          <w:color w:val="000000"/>
+          <w:sz w:val="20"/>
+          <w:szCs w:val="20"/>
+        </w:rPr>
+        <w:br/>
+      </w:r>
+      <w:r>
+        <w:rPr>
+          <w:rFonts w:ascii="Consolas" w:hAnsi="Consolas" w:cs="Consolas"/>
+          <w:color w:val="000000"/>
+          <w:sz w:val="20"/>
+          <w:szCs w:val="20"/>
+        </w:rPr>
+        <w:tab/>
+      </w:r>
+      <w:proofErr w:type="spellStart"/>
+      <w:r>
+        <w:rPr>
+          <w:rFonts w:ascii="Consolas" w:hAnsi="Consolas" w:cs="Consolas"/>
+          <w:color w:val="000000"/>
+          <w:sz w:val="20"/>
+          <w:szCs w:val="20"/>
+        </w:rPr>
+        <w:t>if</w:t>
+      </w:r>
+      <w:proofErr w:type="spellEnd"/>
+      <w:r>
+        <w:rPr>
+          <w:rFonts w:ascii="Consolas" w:hAnsi="Consolas" w:cs="Consolas"/>
+          <w:color w:val="000000"/>
+          <w:sz w:val="20"/>
+          <w:szCs w:val="20"/>
+        </w:rPr>
+        <w:t>(</w:t>
+      </w:r>
+      <w:proofErr w:type="spellStart"/>
+      <w:r>
+        <w:rPr>
+          <w:rFonts w:ascii="Consolas" w:hAnsi="Consolas" w:cs="Consolas"/>
+          <w:color w:val="000000"/>
+          <w:sz w:val="20"/>
+          <w:szCs w:val="20"/>
+        </w:rPr>
+        <w:t>uebrigeZutaten</w:t>
+      </w:r>
+      <w:proofErr w:type="spellEnd"/>
+      <w:r>
+        <w:rPr>
+          <w:rFonts w:ascii="Consolas" w:hAnsi="Consolas" w:cs="Consolas"/>
+          <w:color w:val="000000"/>
+          <w:sz w:val="20"/>
+          <w:szCs w:val="20"/>
+        </w:rPr>
+        <w:t>[0].</w:t>
+      </w:r>
+      <w:proofErr w:type="spellStart"/>
+      <w:r>
+        <w:rPr>
+          <w:rFonts w:ascii="Consolas" w:hAnsi="Consolas" w:cs="Consolas"/>
+          <w:color w:val="000000"/>
+          <w:sz w:val="20"/>
+          <w:szCs w:val="20"/>
+        </w:rPr>
+        <w:t>gewicht</w:t>
+      </w:r>
+      <w:proofErr w:type="spellEnd"/>
+      <w:r>
+        <w:rPr>
+          <w:rFonts w:ascii="Consolas" w:hAnsi="Consolas" w:cs="Consolas"/>
+          <w:color w:val="000000"/>
+          <w:sz w:val="20"/>
+          <w:szCs w:val="20"/>
+        </w:rPr>
+        <w:t xml:space="preserve"> &lt;= Volumen)</w:t>
+      </w:r>
+      <w:r>
+        <w:rPr>
+          <w:rFonts w:ascii="Consolas" w:hAnsi="Consolas" w:cs="Consolas"/>
+          <w:color w:val="000000"/>
+          <w:sz w:val="20"/>
+          <w:szCs w:val="20"/>
+        </w:rPr>
+        <w:br/>
+      </w:r>
+      <w:r>
+        <w:rPr>
+          <w:rFonts w:ascii="Consolas" w:hAnsi="Consolas" w:cs="Consolas"/>
+          <w:color w:val="000000"/>
+          <w:sz w:val="20"/>
+          <w:szCs w:val="20"/>
+        </w:rPr>
+        <w:tab/>
+      </w:r>
+      <w:r>
+        <w:rPr>
+          <w:rFonts w:ascii="Consolas" w:hAnsi="Consolas" w:cs="Consolas"/>
+          <w:color w:val="000000"/>
+          <w:sz w:val="20"/>
+          <w:szCs w:val="20"/>
+        </w:rPr>
+        <w:tab/>
+      </w:r>
+      <w:proofErr w:type="spellStart"/>
+      <w:r>
+        <w:rPr>
+          <w:rFonts w:ascii="Consolas" w:hAnsi="Consolas" w:cs="Consolas"/>
+          <w:color w:val="000000"/>
+          <w:sz w:val="20"/>
+          <w:szCs w:val="20"/>
+        </w:rPr>
+        <w:t>Mueslie</w:t>
+      </w:r>
+      <w:proofErr w:type="spellEnd"/>
+      <w:r>
+        <w:rPr>
+          <w:rFonts w:ascii="Consolas" w:hAnsi="Consolas" w:cs="Consolas"/>
+          <w:color w:val="000000"/>
+          <w:sz w:val="20"/>
+          <w:szCs w:val="20"/>
+        </w:rPr>
+        <w:t>(</w:t>
+      </w:r>
+      <w:proofErr w:type="spellStart"/>
+      <w:r>
+        <w:rPr>
+          <w:rFonts w:ascii="Consolas" w:hAnsi="Consolas" w:cs="Consolas"/>
+          <w:color w:val="000000"/>
+          <w:sz w:val="20"/>
+          <w:szCs w:val="20"/>
+        </w:rPr>
+        <w:t>uebrigeZutaten.tail</w:t>
+      </w:r>
+      <w:proofErr w:type="spellEnd"/>
+      <w:r>
+        <w:rPr>
+          <w:rFonts w:ascii="Consolas" w:hAnsi="Consolas" w:cs="Consolas"/>
+          <w:color w:val="000000"/>
+          <w:sz w:val="20"/>
+          <w:szCs w:val="20"/>
+        </w:rPr>
+        <w:t>,</w:t>
+      </w:r>
+      <w:r>
+        <w:rPr>
+          <w:rFonts w:ascii="Consolas" w:hAnsi="Consolas" w:cs="Consolas"/>
+          <w:color w:val="000000"/>
+          <w:sz w:val="20"/>
+          <w:szCs w:val="20"/>
+        </w:rPr>
+        <w:br/>
+        <w:t xml:space="preserve"> </w:t>
+      </w:r>
+      <w:r>
+        <w:rPr>
+          <w:rFonts w:ascii="Consolas" w:hAnsi="Consolas" w:cs="Consolas"/>
+          <w:color w:val="000000"/>
+          <w:sz w:val="20"/>
+          <w:szCs w:val="20"/>
+        </w:rPr>
+        <w:tab/>
+      </w:r>
+      <w:r>
+        <w:rPr>
+          <w:rFonts w:ascii="Consolas" w:hAnsi="Consolas" w:cs="Consolas"/>
+          <w:color w:val="000000"/>
+          <w:sz w:val="20"/>
+          <w:szCs w:val="20"/>
+        </w:rPr>
+        <w:tab/>
+      </w:r>
+      <w:r>
+        <w:rPr>
+          <w:rFonts w:ascii="Consolas" w:hAnsi="Consolas" w:cs="Consolas"/>
+          <w:color w:val="000000"/>
+          <w:sz w:val="20"/>
+          <w:szCs w:val="20"/>
+        </w:rPr>
+        <w:tab/>
+        <w:t>gewaehlteZutaten.add(</w:t>
+      </w:r>
+      <w:proofErr w:type="spellStart"/>
+      <w:r>
+        <w:rPr>
+          <w:rFonts w:ascii="Consolas" w:hAnsi="Consolas" w:cs="Consolas"/>
+          <w:color w:val="000000"/>
+          <w:sz w:val="20"/>
+          <w:szCs w:val="20"/>
+        </w:rPr>
+        <w:t>uebrigeZutaten</w:t>
+      </w:r>
+      <w:proofErr w:type="spellEnd"/>
+      <w:r>
+        <w:rPr>
+          <w:rFonts w:ascii="Consolas" w:hAnsi="Consolas" w:cs="Consolas"/>
+          <w:color w:val="000000"/>
+          <w:sz w:val="20"/>
+          <w:szCs w:val="20"/>
+        </w:rPr>
+        <w:t xml:space="preserve">[0]), </w:t>
+      </w:r>
+      <w:r>
+        <w:rPr>
+          <w:rFonts w:ascii="Consolas" w:hAnsi="Consolas" w:cs="Consolas"/>
+          <w:color w:val="000000"/>
+          <w:sz w:val="20"/>
+          <w:szCs w:val="20"/>
+        </w:rPr>
+        <w:br/>
+        <w:t xml:space="preserve"> </w:t>
+      </w:r>
+      <w:r>
+        <w:rPr>
+          <w:rFonts w:ascii="Consolas" w:hAnsi="Consolas" w:cs="Consolas"/>
+          <w:color w:val="000000"/>
+          <w:sz w:val="20"/>
+          <w:szCs w:val="20"/>
+        </w:rPr>
+        <w:tab/>
+      </w:r>
+      <w:r>
+        <w:rPr>
+          <w:rFonts w:ascii="Consolas" w:hAnsi="Consolas" w:cs="Consolas"/>
+          <w:color w:val="000000"/>
+          <w:sz w:val="20"/>
+          <w:szCs w:val="20"/>
+        </w:rPr>
+        <w:tab/>
+      </w:r>
+      <w:r>
+        <w:rPr>
+          <w:rFonts w:ascii="Consolas" w:hAnsi="Consolas" w:cs="Consolas"/>
+          <w:color w:val="000000"/>
+          <w:sz w:val="20"/>
+          <w:szCs w:val="20"/>
+        </w:rPr>
+        <w:tab/>
+        <w:t xml:space="preserve">Volumen - </w:t>
+      </w:r>
+      <w:proofErr w:type="spellStart"/>
+      <w:r>
+        <w:rPr>
+          <w:rFonts w:ascii="Consolas" w:hAnsi="Consolas" w:cs="Consolas"/>
+          <w:color w:val="000000"/>
+          <w:sz w:val="20"/>
+          <w:szCs w:val="20"/>
+        </w:rPr>
+        <w:t>uebrigeZutaten.gewicht</w:t>
+      </w:r>
+      <w:proofErr w:type="spellEnd"/>
+      <w:r>
+        <w:rPr>
+          <w:rFonts w:ascii="Consolas" w:hAnsi="Consolas" w:cs="Consolas"/>
+          <w:color w:val="000000"/>
+          <w:sz w:val="20"/>
+          <w:szCs w:val="20"/>
+        </w:rPr>
+        <w:t xml:space="preserve">, </w:t>
+      </w:r>
+      <w:r>
+        <w:rPr>
+          <w:rFonts w:ascii="Consolas" w:hAnsi="Consolas" w:cs="Consolas"/>
+          <w:color w:val="000000"/>
+          <w:sz w:val="20"/>
+          <w:szCs w:val="20"/>
+        </w:rPr>
+        <w:br/>
+        <w:t xml:space="preserve"> </w:t>
+      </w:r>
+      <w:r>
+        <w:rPr>
+          <w:rFonts w:ascii="Consolas" w:hAnsi="Consolas" w:cs="Consolas"/>
+          <w:color w:val="000000"/>
+          <w:sz w:val="20"/>
+          <w:szCs w:val="20"/>
+        </w:rPr>
+        <w:tab/>
+      </w:r>
+      <w:r>
+        <w:rPr>
+          <w:rFonts w:ascii="Consolas" w:hAnsi="Consolas" w:cs="Consolas"/>
+          <w:color w:val="000000"/>
+          <w:sz w:val="20"/>
+          <w:szCs w:val="20"/>
+        </w:rPr>
+        <w:tab/>
+      </w:r>
+      <w:r>
+        <w:rPr>
+          <w:rFonts w:ascii="Consolas" w:hAnsi="Consolas" w:cs="Consolas"/>
+          <w:color w:val="000000"/>
+          <w:sz w:val="20"/>
+          <w:szCs w:val="20"/>
+        </w:rPr>
+        <w:tab/>
+        <w:t xml:space="preserve">Preis + </w:t>
+      </w:r>
+      <w:proofErr w:type="spellStart"/>
+      <w:r>
+        <w:rPr>
+          <w:rFonts w:ascii="Consolas" w:hAnsi="Consolas" w:cs="Consolas"/>
+          <w:color w:val="000000"/>
+          <w:sz w:val="20"/>
+          <w:szCs w:val="20"/>
+        </w:rPr>
+        <w:t>uebrigeZutaten</w:t>
+      </w:r>
+      <w:proofErr w:type="spellEnd"/>
+      <w:r>
+        <w:rPr>
+          <w:rFonts w:ascii="Consolas" w:hAnsi="Consolas" w:cs="Consolas"/>
+          <w:color w:val="000000"/>
+          <w:sz w:val="20"/>
+          <w:szCs w:val="20"/>
+        </w:rPr>
+        <w:t>[0].</w:t>
+      </w:r>
+      <w:proofErr w:type="spellStart"/>
+      <w:r>
+        <w:rPr>
+          <w:rFonts w:ascii="Consolas" w:hAnsi="Consolas" w:cs="Consolas"/>
+          <w:color w:val="000000"/>
+          <w:sz w:val="20"/>
+          <w:szCs w:val="20"/>
+        </w:rPr>
+        <w:t>preis</w:t>
+      </w:r>
+      <w:proofErr w:type="spellEnd"/>
+      <w:r>
+        <w:rPr>
+          <w:rFonts w:ascii="Consolas" w:hAnsi="Consolas" w:cs="Consolas"/>
+          <w:color w:val="000000"/>
+          <w:sz w:val="20"/>
+          <w:szCs w:val="20"/>
+        </w:rPr>
+        <w:t>)</w:t>
+      </w:r>
+      <w:r>
+        <w:rPr>
+          <w:rFonts w:ascii="Consolas" w:hAnsi="Consolas" w:cs="Consolas"/>
+          <w:color w:val="000000"/>
+          <w:sz w:val="20"/>
+          <w:szCs w:val="20"/>
+        </w:rPr>
+        <w:br/>
+        <w:t xml:space="preserve"> </w:t>
+      </w:r>
+      <w:r>
+        <w:rPr>
+          <w:rFonts w:ascii="Consolas" w:hAnsi="Consolas" w:cs="Consolas"/>
+          <w:color w:val="000000"/>
+          <w:sz w:val="20"/>
+          <w:szCs w:val="20"/>
+        </w:rPr>
+        <w:tab/>
+      </w:r>
+      <w:proofErr w:type="spellStart"/>
+      <w:r>
+        <w:rPr>
+          <w:rFonts w:ascii="Consolas" w:hAnsi="Consolas" w:cs="Consolas"/>
+          <w:color w:val="000000"/>
+          <w:sz w:val="20"/>
+          <w:szCs w:val="20"/>
+        </w:rPr>
+        <w:t>endif</w:t>
+      </w:r>
+      <w:proofErr w:type="spellEnd"/>
     </w:p>
     <w:p>
-      <w:r>
-        <w:br/>
-        <w:t>1. Wir nehmen an, dass das optimale Müsli dadurch zu erkennen ist, dass das freibleibende Volumen V und der Preis P in der Summe am geringsten sind</w:t>
-      </w:r>
-      <w:r>
-        <w:br/>
-        <w:t xml:space="preserve"> Wir empfehlen Fridolin also einen Index von Preis/Volumen zu errechnen. So kann er alle Produkte, die einen Index von &gt; 1 haben ausschließen, weil diese das Ergebnis nur verschlechtern würden und mit denen beginnen, die den geringsten Index haben.</w:t>
-      </w:r>
+      <w:pPr>
+        <w:rPr>
+          <w:rFonts w:ascii="Consolas" w:hAnsi="Consolas" w:cs="Consolas"/>
+          <w:color w:val="000000"/>
+          <w:sz w:val="20"/>
+          <w:szCs w:val="20"/>
+        </w:rPr>
+      </w:pPr>
+      <w:r>
+        <w:rPr>
+          <w:rFonts w:ascii="Consolas" w:hAnsi="Consolas" w:cs="Consolas"/>
+          <w:color w:val="000000"/>
+          <w:sz w:val="20"/>
+          <w:szCs w:val="20"/>
+        </w:rPr>
+        <w:br/>
+      </w:r>
+      <w:r>
+        <w:rPr>
+          <w:rFonts w:ascii="Consolas" w:hAnsi="Consolas" w:cs="Consolas"/>
+          <w:color w:val="000000"/>
+          <w:sz w:val="20"/>
+          <w:szCs w:val="20"/>
+        </w:rPr>
+        <w:tab/>
+      </w:r>
+      <w:proofErr w:type="spellStart"/>
+      <w:r>
+        <w:rPr>
+          <w:rFonts w:ascii="Consolas" w:hAnsi="Consolas" w:cs="Consolas"/>
+          <w:color w:val="000000"/>
+          <w:sz w:val="20"/>
+          <w:szCs w:val="20"/>
+        </w:rPr>
+        <w:t>Mueslie</w:t>
+      </w:r>
+      <w:proofErr w:type="spellEnd"/>
+      <w:r>
+        <w:rPr>
+          <w:rFonts w:ascii="Consolas" w:hAnsi="Consolas" w:cs="Consolas"/>
+          <w:color w:val="000000"/>
+          <w:sz w:val="20"/>
+          <w:szCs w:val="20"/>
+        </w:rPr>
+        <w:t>(</w:t>
+      </w:r>
+      <w:proofErr w:type="spellStart"/>
+      <w:r>
+        <w:rPr>
+          <w:rFonts w:ascii="Consolas" w:hAnsi="Consolas" w:cs="Consolas"/>
+          <w:color w:val="000000"/>
+          <w:sz w:val="20"/>
+          <w:szCs w:val="20"/>
+        </w:rPr>
+        <w:t>uebrigeZutaten.tail</w:t>
+      </w:r>
+      <w:proofErr w:type="gramStart"/>
+      <w:r>
+        <w:rPr>
+          <w:rFonts w:ascii="Consolas" w:hAnsi="Consolas" w:cs="Consolas"/>
+          <w:color w:val="000000"/>
+          <w:sz w:val="20"/>
+          <w:szCs w:val="20"/>
+        </w:rPr>
+        <w:t>,gewaehlteZutaten,Volumen,</w:t>
+      </w:r>
+      <w:r>
+        <w:rPr>
+          <w:rFonts w:ascii="Consolas" w:hAnsi="Consolas" w:cs="Consolas"/>
+          <w:color w:val="000000"/>
+          <w:sz w:val="20"/>
+          <w:szCs w:val="20"/>
+        </w:rPr>
+        <w:t>Preis</w:t>
+      </w:r>
+      <w:proofErr w:type="spellEnd"/>
+      <w:proofErr w:type="gramEnd"/>
+      <w:r>
+        <w:rPr>
+          <w:rFonts w:ascii="Consolas" w:hAnsi="Consolas" w:cs="Consolas"/>
+          <w:color w:val="000000"/>
+          <w:sz w:val="20"/>
+          <w:szCs w:val="20"/>
+        </w:rPr>
+        <w:t>)</w:t>
+      </w:r>
+      <w:r>
+        <w:rPr>
+          <w:rFonts w:ascii="Consolas" w:hAnsi="Consolas" w:cs="Consolas"/>
+          <w:color w:val="000000"/>
+          <w:sz w:val="20"/>
+          <w:szCs w:val="20"/>
+        </w:rPr>
+        <w:br/>
+      </w:r>
+      <w:proofErr w:type="spellStart"/>
+      <w:r>
+        <w:rPr>
+          <w:rFonts w:ascii="Consolas" w:hAnsi="Consolas" w:cs="Consolas"/>
+          <w:color w:val="000000"/>
+          <w:sz w:val="20"/>
+          <w:szCs w:val="20"/>
+        </w:rPr>
+        <w:t>endFuncion</w:t>
+      </w:r>
+      <w:proofErr w:type="spellEnd"/>
     </w:p>
     <w:sectPr>
       <w:pgSz w:w="11906" w:h="16838"/>

</xml_diff>

<commit_message>
GKA Erster Algorithmus fertig
</commit_message>
<xml_diff>
--- a/AD/Praktikum 6/Praktikum 6.docx
+++ b/AD/Praktikum 6/Praktikum 6.docx
@@ -183,7 +183,45 @@
           <w:sz w:val="20"/>
           <w:szCs w:val="20"/>
         </w:rPr>
-        <w:t xml:space="preserve"> == 0) </w:t>
+        <w:t xml:space="preserve"> == 0</w:t>
+      </w:r>
+      <w:r>
+        <w:rPr>
+          <w:rFonts w:ascii="Consolas" w:hAnsi="Consolas" w:cs="Consolas"/>
+          <w:color w:val="000000"/>
+          <w:sz w:val="20"/>
+          <w:szCs w:val="20"/>
+        </w:rPr>
+        <w:t xml:space="preserve"> oder </w:t>
+      </w:r>
+      <w:proofErr w:type="spellStart"/>
+      <w:r>
+        <w:rPr>
+          <w:rFonts w:ascii="Consolas" w:hAnsi="Consolas" w:cs="Consolas"/>
+          <w:color w:val="000000"/>
+          <w:sz w:val="20"/>
+          <w:szCs w:val="20"/>
+        </w:rPr>
+        <w:t>bestVol</w:t>
+      </w:r>
+      <w:proofErr w:type="spellEnd"/>
+      <w:r>
+        <w:rPr>
+          <w:rFonts w:ascii="Consolas" w:hAnsi="Consolas" w:cs="Consolas"/>
+          <w:color w:val="000000"/>
+          <w:sz w:val="20"/>
+          <w:szCs w:val="20"/>
+        </w:rPr>
+        <w:t xml:space="preserve"> &gt; Volumen</w:t>
+      </w:r>
+      <w:r>
+        <w:rPr>
+          <w:rFonts w:ascii="Consolas" w:hAnsi="Consolas" w:cs="Consolas"/>
+          <w:color w:val="000000"/>
+          <w:sz w:val="20"/>
+          <w:szCs w:val="20"/>
+        </w:rPr>
+        <w:t xml:space="preserve">) </w:t>
       </w:r>
       <w:r>
         <w:rPr>
@@ -337,238 +375,6 @@
           <w:szCs w:val="20"/>
         </w:rPr>
         <w:t>return</w:t>
-      </w:r>
-      <w:proofErr w:type="spellEnd"/>
-      <w:r>
-        <w:rPr>
-          <w:rFonts w:ascii="Consolas" w:hAnsi="Consolas" w:cs="Consolas"/>
-          <w:color w:val="000000"/>
-          <w:sz w:val="20"/>
-          <w:szCs w:val="20"/>
-        </w:rPr>
-        <w:br/>
-        <w:t xml:space="preserve"> </w:t>
-      </w:r>
-      <w:r>
-        <w:rPr>
-          <w:rFonts w:ascii="Consolas" w:hAnsi="Consolas" w:cs="Consolas"/>
-          <w:color w:val="000000"/>
-          <w:sz w:val="20"/>
-          <w:szCs w:val="20"/>
-        </w:rPr>
-        <w:tab/>
-      </w:r>
-      <w:r>
-        <w:rPr>
-          <w:rFonts w:ascii="Consolas" w:hAnsi="Consolas" w:cs="Consolas"/>
-          <w:color w:val="000000"/>
-          <w:sz w:val="20"/>
-          <w:szCs w:val="20"/>
-        </w:rPr>
-        <w:tab/>
-      </w:r>
-      <w:proofErr w:type="spellStart"/>
-      <w:r>
-        <w:rPr>
-          <w:rFonts w:ascii="Consolas" w:hAnsi="Consolas" w:cs="Consolas"/>
-          <w:color w:val="000000"/>
-          <w:sz w:val="20"/>
-          <w:szCs w:val="20"/>
-        </w:rPr>
-        <w:t>else</w:t>
-      </w:r>
-      <w:proofErr w:type="spellEnd"/>
-      <w:r>
-        <w:rPr>
-          <w:rFonts w:ascii="Consolas" w:hAnsi="Consolas" w:cs="Consolas"/>
-          <w:color w:val="000000"/>
-          <w:sz w:val="20"/>
-          <w:szCs w:val="20"/>
-        </w:rPr>
-        <w:br/>
-        <w:t xml:space="preserve"> </w:t>
-      </w:r>
-      <w:r>
-        <w:rPr>
-          <w:rFonts w:ascii="Consolas" w:hAnsi="Consolas" w:cs="Consolas"/>
-          <w:color w:val="000000"/>
-          <w:sz w:val="20"/>
-          <w:szCs w:val="20"/>
-        </w:rPr>
-        <w:tab/>
-      </w:r>
-      <w:r>
-        <w:rPr>
-          <w:rFonts w:ascii="Consolas" w:hAnsi="Consolas" w:cs="Consolas"/>
-          <w:color w:val="000000"/>
-          <w:sz w:val="20"/>
-          <w:szCs w:val="20"/>
-        </w:rPr>
-        <w:tab/>
-      </w:r>
-      <w:proofErr w:type="spellStart"/>
-      <w:r>
-        <w:rPr>
-          <w:rFonts w:ascii="Consolas" w:hAnsi="Consolas" w:cs="Consolas"/>
-          <w:color w:val="000000"/>
-          <w:sz w:val="20"/>
-          <w:szCs w:val="20"/>
-        </w:rPr>
-        <w:t>if</w:t>
-      </w:r>
-      <w:proofErr w:type="spellEnd"/>
-      <w:r>
-        <w:rPr>
-          <w:rFonts w:ascii="Consolas" w:hAnsi="Consolas" w:cs="Consolas"/>
-          <w:color w:val="000000"/>
-          <w:sz w:val="20"/>
-          <w:szCs w:val="20"/>
-        </w:rPr>
-        <w:t>(</w:t>
-      </w:r>
-      <w:proofErr w:type="spellStart"/>
-      <w:r>
-        <w:rPr>
-          <w:rFonts w:ascii="Consolas" w:hAnsi="Consolas" w:cs="Consolas"/>
-          <w:color w:val="000000"/>
-          <w:sz w:val="20"/>
-          <w:szCs w:val="20"/>
-        </w:rPr>
-        <w:t>bestVol</w:t>
-      </w:r>
-      <w:proofErr w:type="spellEnd"/>
-      <w:r>
-        <w:rPr>
-          <w:rFonts w:ascii="Consolas" w:hAnsi="Consolas" w:cs="Consolas"/>
-          <w:color w:val="000000"/>
-          <w:sz w:val="20"/>
-          <w:szCs w:val="20"/>
-        </w:rPr>
-        <w:t xml:space="preserve"> &gt; Volumen)</w:t>
-      </w:r>
-      <w:r>
-        <w:rPr>
-          <w:rFonts w:ascii="Consolas" w:hAnsi="Consolas" w:cs="Consolas"/>
-          <w:color w:val="000000"/>
-          <w:sz w:val="20"/>
-          <w:szCs w:val="20"/>
-        </w:rPr>
-        <w:br/>
-        <w:t xml:space="preserve"> </w:t>
-      </w:r>
-      <w:r>
-        <w:rPr>
-          <w:rFonts w:ascii="Consolas" w:hAnsi="Consolas" w:cs="Consolas"/>
-          <w:color w:val="000000"/>
-          <w:sz w:val="20"/>
-          <w:szCs w:val="20"/>
-        </w:rPr>
-        <w:tab/>
-      </w:r>
-      <w:r>
-        <w:rPr>
-          <w:rFonts w:ascii="Consolas" w:hAnsi="Consolas" w:cs="Consolas"/>
-          <w:color w:val="000000"/>
-          <w:sz w:val="20"/>
-          <w:szCs w:val="20"/>
-        </w:rPr>
-        <w:tab/>
-      </w:r>
-      <w:r>
-        <w:rPr>
-          <w:rFonts w:ascii="Consolas" w:hAnsi="Consolas" w:cs="Consolas"/>
-          <w:color w:val="000000"/>
-          <w:sz w:val="20"/>
-          <w:szCs w:val="20"/>
-        </w:rPr>
-        <w:tab/>
-        <w:t>Save Data</w:t>
-      </w:r>
-      <w:r>
-        <w:rPr>
-          <w:rFonts w:ascii="Consolas" w:hAnsi="Consolas" w:cs="Consolas"/>
-          <w:color w:val="000000"/>
-          <w:sz w:val="20"/>
-          <w:szCs w:val="20"/>
-        </w:rPr>
-        <w:br/>
-        <w:t xml:space="preserve"> </w:t>
-      </w:r>
-      <w:r>
-        <w:rPr>
-          <w:rFonts w:ascii="Consolas" w:hAnsi="Consolas" w:cs="Consolas"/>
-          <w:color w:val="000000"/>
-          <w:sz w:val="20"/>
-          <w:szCs w:val="20"/>
-        </w:rPr>
-        <w:tab/>
-      </w:r>
-      <w:r>
-        <w:rPr>
-          <w:rFonts w:ascii="Consolas" w:hAnsi="Consolas" w:cs="Consolas"/>
-          <w:color w:val="000000"/>
-          <w:sz w:val="20"/>
-          <w:szCs w:val="20"/>
-        </w:rPr>
-        <w:tab/>
-      </w:r>
-      <w:r>
-        <w:rPr>
-          <w:rFonts w:ascii="Consolas" w:hAnsi="Consolas" w:cs="Consolas"/>
-          <w:color w:val="000000"/>
-          <w:sz w:val="20"/>
-          <w:szCs w:val="20"/>
-        </w:rPr>
-        <w:tab/>
-      </w:r>
-      <w:proofErr w:type="spellStart"/>
-      <w:r>
-        <w:rPr>
-          <w:rFonts w:ascii="Consolas" w:hAnsi="Consolas" w:cs="Consolas"/>
-          <w:color w:val="000000"/>
-          <w:sz w:val="20"/>
-          <w:szCs w:val="20"/>
-        </w:rPr>
-        <w:t>return</w:t>
-      </w:r>
-      <w:proofErr w:type="spellEnd"/>
-      <w:r>
-        <w:rPr>
-          <w:rFonts w:ascii="Consolas" w:hAnsi="Consolas" w:cs="Consolas"/>
-          <w:color w:val="000000"/>
-          <w:sz w:val="20"/>
-          <w:szCs w:val="20"/>
-        </w:rPr>
-        <w:br/>
-        <w:t xml:space="preserve"> </w:t>
-      </w:r>
-      <w:r>
-        <w:rPr>
-          <w:rFonts w:ascii="Consolas" w:hAnsi="Consolas" w:cs="Consolas"/>
-          <w:color w:val="000000"/>
-          <w:sz w:val="20"/>
-          <w:szCs w:val="20"/>
-        </w:rPr>
-        <w:tab/>
-      </w:r>
-      <w:r>
-        <w:rPr>
-          <w:rFonts w:ascii="Consolas" w:hAnsi="Consolas" w:cs="Consolas"/>
-          <w:color w:val="000000"/>
-          <w:sz w:val="20"/>
-          <w:szCs w:val="20"/>
-        </w:rPr>
-        <w:tab/>
-      </w:r>
-      <w:proofErr w:type="spellStart"/>
-      <w:r>
-        <w:rPr>
-          <w:rFonts w:ascii="Consolas" w:hAnsi="Consolas" w:cs="Consolas"/>
-          <w:color w:val="000000"/>
-          <w:sz w:val="20"/>
-          <w:szCs w:val="20"/>
-        </w:rPr>
-        <w:t>endif</w:t>
       </w:r>
       <w:proofErr w:type="spellEnd"/>
       <w:r>
@@ -1087,6 +893,488 @@
         <w:t>endFuncion</w:t>
       </w:r>
       <w:proofErr w:type="spellEnd"/>
+    </w:p>
+    <w:p>
+      <w:pPr>
+        <w:rPr>
+          <w:rFonts w:ascii="Consolas" w:hAnsi="Consolas" w:cs="Consolas"/>
+          <w:color w:val="000000"/>
+          <w:sz w:val="20"/>
+          <w:szCs w:val="20"/>
+        </w:rPr>
+      </w:pPr>
+    </w:p>
+    <w:p>
+      <w:pPr>
+        <w:rPr>
+          <w:rFonts w:ascii="Consolas" w:hAnsi="Consolas" w:cs="Consolas"/>
+          <w:color w:val="000000"/>
+          <w:sz w:val="20"/>
+          <w:szCs w:val="20"/>
+        </w:rPr>
+      </w:pPr>
+      <w:r>
+        <w:rPr>
+          <w:rFonts w:ascii="Consolas" w:hAnsi="Consolas" w:cs="Consolas"/>
+          <w:color w:val="000000"/>
+          <w:sz w:val="20"/>
+          <w:szCs w:val="20"/>
+        </w:rPr>
+        <w:t>Aufgabe 3</w:t>
+      </w:r>
+    </w:p>
+    <w:p>
+      <w:pPr>
+        <w:rPr>
+          <w:rFonts w:ascii="Consolas" w:hAnsi="Consolas" w:cs="Consolas"/>
+          <w:color w:val="000000"/>
+          <w:sz w:val="20"/>
+          <w:szCs w:val="20"/>
+        </w:rPr>
+      </w:pPr>
+      <w:r>
+        <w:rPr>
+          <w:rFonts w:ascii="Consolas" w:hAnsi="Consolas" w:cs="Consolas"/>
+          <w:color w:val="000000"/>
+          <w:sz w:val="20"/>
+          <w:szCs w:val="20"/>
+        </w:rPr>
+        <w:t>Sei p ein Preis und v ein Volumen, dann bezeichne man eine Menge von (</w:t>
+      </w:r>
+      <w:proofErr w:type="spellStart"/>
+      <w:r>
+        <w:rPr>
+          <w:rFonts w:ascii="Consolas" w:hAnsi="Consolas" w:cs="Consolas"/>
+          <w:color w:val="000000"/>
+          <w:sz w:val="20"/>
+          <w:szCs w:val="20"/>
+        </w:rPr>
+        <w:t>p</w:t>
+      </w:r>
+      <w:proofErr w:type="gramStart"/>
+      <w:r>
+        <w:rPr>
+          <w:rFonts w:ascii="Consolas" w:hAnsi="Consolas" w:cs="Consolas"/>
+          <w:color w:val="000000"/>
+          <w:sz w:val="20"/>
+          <w:szCs w:val="20"/>
+        </w:rPr>
+        <w:t>,v</w:t>
+      </w:r>
+      <w:proofErr w:type="spellEnd"/>
+      <w:proofErr w:type="gramEnd"/>
+      <w:r>
+        <w:rPr>
+          <w:rFonts w:ascii="Consolas" w:hAnsi="Consolas" w:cs="Consolas"/>
+          <w:color w:val="000000"/>
+          <w:sz w:val="20"/>
+          <w:szCs w:val="20"/>
+        </w:rPr>
+        <w:t xml:space="preserve">) </w:t>
+      </w:r>
+      <w:proofErr w:type="spellStart"/>
+      <w:r>
+        <w:rPr>
+          <w:rFonts w:ascii="Consolas" w:hAnsi="Consolas" w:cs="Consolas"/>
+          <w:color w:val="000000"/>
+          <w:sz w:val="20"/>
+          <w:szCs w:val="20"/>
+        </w:rPr>
+        <w:t>Tupeln</w:t>
+      </w:r>
+      <w:proofErr w:type="spellEnd"/>
+      <w:r>
+        <w:rPr>
+          <w:rFonts w:ascii="Consolas" w:hAnsi="Consolas" w:cs="Consolas"/>
+          <w:color w:val="000000"/>
+          <w:sz w:val="20"/>
+          <w:szCs w:val="20"/>
+        </w:rPr>
+        <w:br/>
+      </w:r>
+      <w:r>
+        <w:rPr>
+          <w:rFonts w:ascii="Consolas" w:hAnsi="Consolas" w:cs="Consolas"/>
+          <w:color w:val="000000"/>
+          <w:sz w:val="20"/>
+          <w:szCs w:val="20"/>
+        </w:rPr>
+        <w:t>als Z</w:t>
+      </w:r>
+      <w:r>
+        <w:rPr>
+          <w:rFonts w:ascii="Consolas" w:hAnsi="Consolas" w:cs="Consolas"/>
+          <w:color w:val="000000"/>
+          <w:sz w:val="20"/>
+          <w:szCs w:val="20"/>
+        </w:rPr>
+        <w:t xml:space="preserve"> in der ein </w:t>
+      </w:r>
+      <w:proofErr w:type="spellStart"/>
+      <w:r>
+        <w:rPr>
+          <w:rFonts w:ascii="Consolas" w:hAnsi="Consolas" w:cs="Consolas"/>
+          <w:color w:val="000000"/>
+          <w:sz w:val="20"/>
+          <w:szCs w:val="20"/>
+        </w:rPr>
+        <w:t>Tupel</w:t>
+      </w:r>
+      <w:proofErr w:type="spellEnd"/>
+      <w:r>
+        <w:rPr>
+          <w:rFonts w:ascii="Consolas" w:hAnsi="Consolas" w:cs="Consolas"/>
+          <w:color w:val="000000"/>
+          <w:sz w:val="20"/>
+          <w:szCs w:val="20"/>
+        </w:rPr>
+        <w:t xml:space="preserve"> einem Produkt entspricht.</w:t>
+      </w:r>
+    </w:p>
+    <w:p>
+      <w:pPr>
+        <w:rPr>
+          <w:rFonts w:ascii="Consolas" w:eastAsiaTheme="minorEastAsia" w:hAnsi="Consolas" w:cs="Consolas"/>
+          <w:color w:val="000000"/>
+          <w:sz w:val="20"/>
+          <w:szCs w:val="20"/>
+        </w:rPr>
+      </w:pPr>
+      <m:oMathPara>
+        <m:oMath>
+          <m:r>
+            <w:rPr>
+              <w:rFonts w:ascii="Cambria Math" w:hAnsi="Cambria Math" w:cs="Consolas"/>
+              <w:color w:val="000000"/>
+              <w:sz w:val="20"/>
+              <w:szCs w:val="20"/>
+            </w:rPr>
+            <m:t>Z=</m:t>
+          </m:r>
+          <m:d>
+            <m:dPr>
+              <m:begChr m:val="{"/>
+              <m:endChr m:val="}"/>
+              <m:ctrlPr>
+                <w:rPr>
+                  <w:rFonts w:ascii="Cambria Math" w:hAnsi="Cambria Math" w:cs="Consolas"/>
+                  <w:i/>
+                  <w:color w:val="000000"/>
+                  <w:sz w:val="20"/>
+                  <w:szCs w:val="20"/>
+                </w:rPr>
+              </m:ctrlPr>
+            </m:dPr>
+            <m:e>
+              <m:d>
+                <m:dPr>
+                  <m:ctrlPr>
+                    <w:rPr>
+                      <w:rFonts w:ascii="Cambria Math" w:hAnsi="Cambria Math" w:cs="Consolas"/>
+                      <w:i/>
+                      <w:color w:val="000000"/>
+                      <w:sz w:val="20"/>
+                      <w:szCs w:val="20"/>
+                    </w:rPr>
+                  </m:ctrlPr>
+                </m:dPr>
+                <m:e>
+                  <m:r>
+                    <w:rPr>
+                      <w:rFonts w:ascii="Cambria Math" w:hAnsi="Cambria Math" w:cs="Consolas"/>
+                      <w:color w:val="000000"/>
+                      <w:sz w:val="20"/>
+                      <w:szCs w:val="20"/>
+                    </w:rPr>
+                    <m:t>p,v</m:t>
+                  </m:r>
+                </m:e>
+              </m:d>
+            </m:e>
+          </m:d>
+          <m:r>
+            <w:rPr>
+              <w:rFonts w:ascii="Cambria Math" w:hAnsi="Cambria Math" w:cs="Consolas"/>
+              <w:color w:val="000000"/>
+              <w:sz w:val="20"/>
+              <w:szCs w:val="20"/>
+            </w:rPr>
+            <m:t>, p,v∈Natürliche Zahlen</m:t>
+          </m:r>
+        </m:oMath>
+      </m:oMathPara>
+    </w:p>
+    <w:p>
+      <w:pPr>
+        <w:rPr>
+          <w:rFonts w:ascii="Consolas" w:hAnsi="Consolas" w:cs="Consolas"/>
+          <w:color w:val="000000"/>
+          <w:sz w:val="20"/>
+          <w:szCs w:val="20"/>
+        </w:rPr>
+      </w:pPr>
+      <w:r>
+        <w:rPr>
+          <w:rFonts w:ascii="Consolas" w:eastAsiaTheme="minorEastAsia" w:hAnsi="Consolas" w:cs="Consolas"/>
+          <w:color w:val="000000"/>
+          <w:sz w:val="20"/>
+          <w:szCs w:val="20"/>
+        </w:rPr>
+        <w:t>Sei P(M) die Potenzmenge</w:t>
+      </w:r>
+      <w:r>
+        <w:rPr>
+          <w:rFonts w:ascii="Consolas" w:eastAsiaTheme="minorEastAsia" w:hAnsi="Consolas" w:cs="Consolas"/>
+          <w:color w:val="000000"/>
+          <w:sz w:val="20"/>
+          <w:szCs w:val="20"/>
+        </w:rPr>
+        <w:t xml:space="preserve"> von M, dann ist PM (Perfektes Müsli) definiert als</w:t>
+      </w:r>
+    </w:p>
+    <w:p>
+      <w:pPr>
+        <w:rPr>
+          <w:rFonts w:ascii="Consolas" w:hAnsi="Consolas" w:cs="Consolas"/>
+          <w:color w:val="000000"/>
+          <w:sz w:val="20"/>
+          <w:szCs w:val="20"/>
+        </w:rPr>
+      </w:pPr>
+      <m:oMathPara>
+        <m:oMath>
+          <m:r>
+            <w:rPr>
+              <w:rFonts w:ascii="Cambria Math" w:hAnsi="Cambria Math" w:cs="Consolas"/>
+              <w:color w:val="000000"/>
+              <w:sz w:val="20"/>
+              <w:szCs w:val="20"/>
+            </w:rPr>
+            <m:t>PM</m:t>
+          </m:r>
+          <m:d>
+            <m:dPr>
+              <m:ctrlPr>
+                <w:rPr>
+                  <w:rFonts w:ascii="Cambria Math" w:hAnsi="Cambria Math" w:cs="Consolas"/>
+                  <w:i/>
+                  <w:color w:val="000000"/>
+                  <w:sz w:val="20"/>
+                  <w:szCs w:val="20"/>
+                </w:rPr>
+              </m:ctrlPr>
+            </m:dPr>
+            <m:e>
+              <m:r>
+                <w:rPr>
+                  <w:rFonts w:ascii="Cambria Math" w:hAnsi="Cambria Math" w:cs="Consolas"/>
+                  <w:color w:val="000000"/>
+                  <w:sz w:val="20"/>
+                  <w:szCs w:val="20"/>
+                </w:rPr>
+                <m:t>Z</m:t>
+              </m:r>
+            </m:e>
+          </m:d>
+          <m:r>
+            <w:rPr>
+              <w:rFonts w:ascii="Cambria Math" w:hAnsi="Cambria Math" w:cs="Consolas"/>
+              <w:color w:val="000000"/>
+              <w:sz w:val="20"/>
+              <w:szCs w:val="20"/>
+            </w:rPr>
+            <m:t xml:space="preserve">= </m:t>
+          </m:r>
+          <m:r>
+            <w:rPr>
+              <w:rFonts w:ascii="Cambria Math" w:hAnsi="Cambria Math" w:cs="Consolas"/>
+              <w:color w:val="000000"/>
+              <w:sz w:val="20"/>
+              <w:szCs w:val="20"/>
+            </w:rPr>
+            <m:t>X∈P</m:t>
+          </m:r>
+          <m:d>
+            <m:dPr>
+              <m:ctrlPr>
+                <w:rPr>
+                  <w:rFonts w:ascii="Cambria Math" w:hAnsi="Cambria Math" w:cs="Consolas"/>
+                  <w:i/>
+                  <w:color w:val="000000"/>
+                  <w:sz w:val="20"/>
+                  <w:szCs w:val="20"/>
+                </w:rPr>
+              </m:ctrlPr>
+            </m:dPr>
+            <m:e>
+              <m:r>
+                <w:rPr>
+                  <w:rFonts w:ascii="Cambria Math" w:hAnsi="Cambria Math" w:cs="Consolas"/>
+                  <w:color w:val="000000"/>
+                  <w:sz w:val="20"/>
+                  <w:szCs w:val="20"/>
+                </w:rPr>
+                <m:t>Z</m:t>
+              </m:r>
+            </m:e>
+          </m:d>
+          <m:r>
+            <w:rPr>
+              <w:rFonts w:ascii="Cambria Math" w:hAnsi="Cambria Math" w:cs="Consolas"/>
+              <w:color w:val="000000"/>
+              <w:sz w:val="20"/>
+              <w:szCs w:val="20"/>
+            </w:rPr>
+            <m:t xml:space="preserve"> </m:t>
+          </m:r>
+          <m:d>
+            <m:dPr>
+              <m:begChr m:val="|"/>
+              <m:endChr m:val="|"/>
+              <m:ctrlPr>
+                <w:rPr>
+                  <w:rFonts w:ascii="Cambria Math" w:hAnsi="Cambria Math" w:cs="Consolas"/>
+                  <w:i/>
+                  <w:color w:val="000000"/>
+                  <w:sz w:val="20"/>
+                  <w:szCs w:val="20"/>
+                </w:rPr>
+              </m:ctrlPr>
+            </m:dPr>
+            <m:e>
+              <m:r>
+                <w:rPr>
+                  <w:rFonts w:ascii="Cambria Math" w:hAnsi="Cambria Math" w:cs="Consolas"/>
+                  <w:color w:val="000000"/>
+                  <w:sz w:val="20"/>
+                  <w:szCs w:val="20"/>
+                </w:rPr>
+                <m:t xml:space="preserve"> ∄Y ∈P</m:t>
+              </m:r>
+              <m:d>
+                <m:dPr>
+                  <m:ctrlPr>
+                    <w:rPr>
+                      <w:rFonts w:ascii="Cambria Math" w:hAnsi="Cambria Math" w:cs="Consolas"/>
+                      <w:i/>
+                      <w:color w:val="000000"/>
+                      <w:sz w:val="20"/>
+                      <w:szCs w:val="20"/>
+                    </w:rPr>
+                  </m:ctrlPr>
+                </m:dPr>
+                <m:e>
+                  <m:r>
+                    <w:rPr>
+                      <w:rFonts w:ascii="Cambria Math" w:hAnsi="Cambria Math" w:cs="Consolas"/>
+                      <w:color w:val="000000"/>
+                      <w:sz w:val="20"/>
+                      <w:szCs w:val="20"/>
+                    </w:rPr>
+                    <m:t>Z</m:t>
+                  </m:r>
+                </m:e>
+              </m:d>
+              <m:r>
+                <w:rPr>
+                  <w:rFonts w:ascii="Cambria Math" w:hAnsi="Cambria Math" w:cs="Consolas"/>
+                  <w:color w:val="000000"/>
+                  <w:sz w:val="20"/>
+                  <w:szCs w:val="20"/>
+                </w:rPr>
+                <m:t xml:space="preserve"> </m:t>
+              </m:r>
+            </m:e>
+          </m:d>
+          <m:r>
+            <w:rPr>
+              <w:rFonts w:ascii="Cambria Math" w:eastAsiaTheme="minorEastAsia" w:hAnsi="Cambria Math" w:cs="Consolas"/>
+              <w:color w:val="000000"/>
+              <w:sz w:val="20"/>
+              <w:szCs w:val="20"/>
+            </w:rPr>
+            <m:t xml:space="preserve"> </m:t>
+          </m:r>
+          <m:nary>
+            <m:naryPr>
+              <m:chr m:val="∑"/>
+              <m:limLoc m:val="undOvr"/>
+              <m:subHide m:val="on"/>
+              <m:supHide m:val="on"/>
+              <m:ctrlPr>
+                <w:rPr>
+                  <w:rFonts w:ascii="Cambria Math" w:eastAsiaTheme="minorEastAsia" w:hAnsi="Cambria Math" w:cs="Consolas"/>
+                  <w:i/>
+                  <w:color w:val="000000"/>
+                  <w:sz w:val="20"/>
+                  <w:szCs w:val="20"/>
+                </w:rPr>
+              </m:ctrlPr>
+            </m:naryPr>
+            <m:sub/>
+            <m:sup/>
+            <m:e>
+              <m:r>
+                <w:rPr>
+                  <w:rFonts w:ascii="Cambria Math" w:eastAsiaTheme="minorEastAsia" w:hAnsi="Cambria Math" w:cs="Consolas"/>
+                  <w:color w:val="000000"/>
+                  <w:sz w:val="20"/>
+                  <w:szCs w:val="20"/>
+                </w:rPr>
+                <m:t>Y(v)</m:t>
+              </m:r>
+            </m:e>
+          </m:nary>
+          <m:r>
+            <w:rPr>
+              <w:rFonts w:ascii="Cambria Math" w:eastAsiaTheme="minorEastAsia" w:hAnsi="Cambria Math" w:cs="Consolas"/>
+              <w:color w:val="000000"/>
+              <w:sz w:val="20"/>
+              <w:szCs w:val="20"/>
+            </w:rPr>
+            <m:t>&gt;</m:t>
+          </m:r>
+          <m:nary>
+            <m:naryPr>
+              <m:chr m:val="∑"/>
+              <m:limLoc m:val="undOvr"/>
+              <m:subHide m:val="on"/>
+              <m:supHide m:val="on"/>
+              <m:ctrlPr>
+                <w:rPr>
+                  <w:rFonts w:ascii="Cambria Math" w:eastAsiaTheme="minorEastAsia" w:hAnsi="Cambria Math" w:cs="Consolas"/>
+                  <w:i/>
+                  <w:color w:val="000000"/>
+                  <w:sz w:val="20"/>
+                  <w:szCs w:val="20"/>
+                </w:rPr>
+              </m:ctrlPr>
+            </m:naryPr>
+            <m:sub/>
+            <m:sup/>
+            <m:e>
+              <m:r>
+                <w:rPr>
+                  <w:rFonts w:ascii="Cambria Math" w:eastAsiaTheme="minorEastAsia" w:hAnsi="Cambria Math" w:cs="Consolas"/>
+                  <w:color w:val="000000"/>
+                  <w:sz w:val="20"/>
+                  <w:szCs w:val="20"/>
+                </w:rPr>
+                <m:t>X(v)</m:t>
+              </m:r>
+            </m:e>
+          </m:nary>
+          <m:r>
+            <w:rPr>
+              <w:rFonts w:ascii="Cambria Math" w:eastAsiaTheme="minorEastAsia" w:hAnsi="Cambria Math" w:cs="Consolas"/>
+              <w:color w:val="000000"/>
+              <w:sz w:val="20"/>
+              <w:szCs w:val="20"/>
+            </w:rPr>
+            <m:t xml:space="preserve"> </m:t>
+          </m:r>
+        </m:oMath>
+      </m:oMathPara>
     </w:p>
     <w:sectPr>
       <w:pgSz w:w="11906" w:h="16838"/>
@@ -1286,6 +1574,46 @@
     <w:uiPriority w:val="99"/>
     <w:semiHidden/>
     <w:unhideWhenUsed/>
+  </w:style>
+  <w:style w:type="character" w:styleId="Platzhaltertext">
+    <w:name w:val="Placeholder Text"/>
+    <w:basedOn w:val="Absatz-Standardschriftart"/>
+    <w:uiPriority w:val="99"/>
+    <w:semiHidden/>
+    <w:rsid w:val="00EF6634"/>
+    <w:rPr>
+      <w:color w:val="808080"/>
+    </w:rPr>
+  </w:style>
+  <w:style w:type="paragraph" w:styleId="Sprechblasentext">
+    <w:name w:val="Balloon Text"/>
+    <w:basedOn w:val="Standard"/>
+    <w:link w:val="SprechblasentextZchn"/>
+    <w:uiPriority w:val="99"/>
+    <w:semiHidden/>
+    <w:unhideWhenUsed/>
+    <w:rsid w:val="00EF6634"/>
+    <w:pPr>
+      <w:spacing w:after="0" w:line="240" w:lineRule="auto"/>
+    </w:pPr>
+    <w:rPr>
+      <w:rFonts w:ascii="Tahoma" w:hAnsi="Tahoma" w:cs="Tahoma"/>
+      <w:sz w:val="16"/>
+      <w:szCs w:val="16"/>
+    </w:rPr>
+  </w:style>
+  <w:style w:type="character" w:customStyle="1" w:styleId="SprechblasentextZchn">
+    <w:name w:val="Sprechblasentext Zchn"/>
+    <w:basedOn w:val="Absatz-Standardschriftart"/>
+    <w:link w:val="Sprechblasentext"/>
+    <w:uiPriority w:val="99"/>
+    <w:semiHidden/>
+    <w:rsid w:val="00EF6634"/>
+    <w:rPr>
+      <w:rFonts w:ascii="Tahoma" w:hAnsi="Tahoma" w:cs="Tahoma"/>
+      <w:sz w:val="16"/>
+      <w:szCs w:val="16"/>
+    </w:rPr>
   </w:style>
 </w:styles>
 </file>

</xml_diff>